<commit_message>
First draft of CL finished!
</commit_message>
<xml_diff>
--- a/2 Manuscript/R1/MC-ORIG-22-093R1.docx
+++ b/2 Manuscript/R1/MC-ORIG-22-093R1.docx
@@ -1,6 +1,6 @@
 
 <file path=word/document.xml><?xml version="1.0" encoding="utf-8"?>
-<w:document xmlns:wpc="http://schemas.microsoft.com/office/word/2010/wordprocessingCanvas" xmlns:cx="http://schemas.microsoft.com/office/drawing/2014/chartex" xmlns:cx1="http://schemas.microsoft.com/office/drawing/2015/9/8/chartex" xmlns:cx2="http://schemas.microsoft.com/office/drawing/2015/10/21/chartex" xmlns:cx3="http://schemas.microsoft.com/office/drawing/2016/5/9/chartex" xmlns:cx4="http://schemas.microsoft.com/office/drawing/2016/5/10/chartex" xmlns:cx5="http://schemas.microsoft.com/office/drawing/2016/5/11/chartex" xmlns:cx6="http://schemas.microsoft.com/office/drawing/2016/5/12/chartex" xmlns:cx7="http://schemas.microsoft.com/office/drawing/2016/5/13/chartex" xmlns:cx8="http://schemas.microsoft.com/office/drawing/2016/5/14/chartex" xmlns:mc="http://schemas.openxmlformats.org/markup-compatibility/2006" xmlns:aink="http://schemas.microsoft.com/office/drawing/2016/ink" xmlns:am3d="http://schemas.microsoft.com/office/drawing/2017/model3d" xmlns:o="urn:schemas-microsoft-com:office:office" xmlns:r="http://schemas.openxmlformats.org/officeDocument/2006/relationships" xmlns:m="http://schemas.openxmlformats.org/officeDocument/2006/math" xmlns:v="urn:schemas-microsoft-com:vml" xmlns:wp14="http://schemas.microsoft.com/office/word/2010/wordprocessingDrawing" xmlns:wp="http://schemas.openxmlformats.org/drawingml/2006/wordprocessingDrawing" xmlns:w10="urn:schemas-microsoft-com:office:word" xmlns:w="http://schemas.openxmlformats.org/wordprocessingml/2006/main" xmlns:w14="http://schemas.microsoft.com/office/word/2010/wordml" xmlns:w15="http://schemas.microsoft.com/office/word/2012/wordml" xmlns:w16cid="http://schemas.microsoft.com/office/word/2016/wordml/cid" xmlns:w16se="http://schemas.microsoft.com/office/word/2015/wordml/symex" xmlns:wpg="http://schemas.microsoft.com/office/word/2010/wordprocessingGroup" xmlns:wpi="http://schemas.microsoft.com/office/word/2010/wordprocessingInk" xmlns:wne="http://schemas.microsoft.com/office/word/2006/wordml" xmlns:wps="http://schemas.microsoft.com/office/word/2010/wordprocessingShape" mc:Ignorable="w14 w15 w16se w16cid wp14">
+<w:document xmlns:wpc="http://schemas.microsoft.com/office/word/2010/wordprocessingCanvas" xmlns:cx="http://schemas.microsoft.com/office/drawing/2014/chartex" xmlns:cx1="http://schemas.microsoft.com/office/drawing/2015/9/8/chartex" xmlns:cx2="http://schemas.microsoft.com/office/drawing/2015/10/21/chartex" xmlns:cx3="http://schemas.microsoft.com/office/drawing/2016/5/9/chartex" xmlns:cx4="http://schemas.microsoft.com/office/drawing/2016/5/10/chartex" xmlns:cx5="http://schemas.microsoft.com/office/drawing/2016/5/11/chartex" xmlns:cx6="http://schemas.microsoft.com/office/drawing/2016/5/12/chartex" xmlns:cx7="http://schemas.microsoft.com/office/drawing/2016/5/13/chartex" xmlns:cx8="http://schemas.microsoft.com/office/drawing/2016/5/14/chartex" xmlns:mc="http://schemas.openxmlformats.org/markup-compatibility/2006" xmlns:aink="http://schemas.microsoft.com/office/drawing/2016/ink" xmlns:am3d="http://schemas.microsoft.com/office/drawing/2017/model3d" xmlns:o="urn:schemas-microsoft-com:office:office" xmlns:oel="http://schemas.microsoft.com/office/2019/extlst" xmlns:r="http://schemas.openxmlformats.org/officeDocument/2006/relationships" xmlns:m="http://schemas.openxmlformats.org/officeDocument/2006/math" xmlns:v="urn:schemas-microsoft-com:vml" xmlns:wp14="http://schemas.microsoft.com/office/word/2010/wordprocessingDrawing" xmlns:wp="http://schemas.openxmlformats.org/drawingml/2006/wordprocessingDrawing" xmlns:w10="urn:schemas-microsoft-com:office:word" xmlns:w="http://schemas.openxmlformats.org/wordprocessingml/2006/main" xmlns:w14="http://schemas.microsoft.com/office/word/2010/wordml" xmlns:w15="http://schemas.microsoft.com/office/word/2012/wordml" xmlns:w16cex="http://schemas.microsoft.com/office/word/2018/wordml/cex" xmlns:w16cid="http://schemas.microsoft.com/office/word/2016/wordml/cid" xmlns:w16="http://schemas.microsoft.com/office/word/2018/wordml" xmlns:w16sdtdh="http://schemas.microsoft.com/office/word/2020/wordml/sdtdatahash" xmlns:w16se="http://schemas.microsoft.com/office/word/2015/wordml/symex" xmlns:wpg="http://schemas.microsoft.com/office/word/2010/wordprocessingGroup" xmlns:wpi="http://schemas.microsoft.com/office/word/2010/wordprocessingInk" xmlns:wne="http://schemas.microsoft.com/office/word/2006/wordml" xmlns:wps="http://schemas.microsoft.com/office/word/2010/wordprocessingShape" mc:Ignorable="w14 w15 w16se w16cid w16 w16cex w16sdtdh wp14">
   <w:body>
     <w:p>
       <w:pPr>
@@ -405,17 +405,7 @@
           <w:sz w:val="24"/>
           <w:szCs w:val="24"/>
         </w:rPr>
-        <w:t xml:space="preserve"> Nicholas P. Maxwell is now </w:t>
-      </w:r>
-      <w:bookmarkStart w:id="0" w:name="_GoBack"/>
-      <w:bookmarkEnd w:id="0"/>
-      <w:r>
-        <w:rPr>
-          <w:rFonts w:ascii="Times New Roman" w:hAnsi="Times New Roman" w:cs="Times New Roman"/>
-          <w:sz w:val="24"/>
-          <w:szCs w:val="24"/>
-        </w:rPr>
-        <w:t xml:space="preserve">at </w:t>
+        <w:t xml:space="preserve"> Nicholas P. Maxwell is now at </w:t>
       </w:r>
       <w:r>
         <w:rPr>
@@ -2164,25 +2154,7 @@
           <w:sz w:val="24"/>
           <w:szCs w:val="24"/>
         </w:rPr>
-        <w:t xml:space="preserve">, 2018; Maxwell &amp; Huff, in press; </w:t>
-      </w:r>
-      <w:proofErr w:type="spellStart"/>
-      <w:r>
-        <w:rPr>
-          <w:rFonts w:ascii="Times New Roman" w:hAnsi="Times New Roman" w:cs="Times New Roman"/>
-          <w:sz w:val="24"/>
-          <w:szCs w:val="24"/>
-        </w:rPr>
-        <w:t>Soderstrom</w:t>
-      </w:r>
-      <w:proofErr w:type="spellEnd"/>
-      <w:r>
-        <w:rPr>
-          <w:rFonts w:ascii="Times New Roman" w:hAnsi="Times New Roman" w:cs="Times New Roman"/>
-          <w:sz w:val="24"/>
-          <w:szCs w:val="24"/>
-        </w:rPr>
-        <w:t xml:space="preserve">, Clark, </w:t>
+        <w:t xml:space="preserve">, 2018; Maxwell &amp; Huff, in press; Soderstrom, Clark, </w:t>
       </w:r>
       <w:proofErr w:type="spellStart"/>
       <w:r>
@@ -4503,7 +4475,7 @@
         </w:rPr>
         <w:t xml:space="preserve"> (e.g., Janes et al., 2018; Maxwell &amp; Huff, in press; Soderstrom et al., 2015), </w:t>
       </w:r>
-      <w:bookmarkStart w:id="1" w:name="_Hlk17046822"/>
+      <w:bookmarkStart w:id="0" w:name="_Hlk17046822"/>
       <w:r>
         <w:rPr>
           <w:rFonts w:ascii="Times New Roman" w:hAnsi="Times New Roman" w:cs="Times New Roman"/>
@@ -4528,7 +4500,7 @@
         </w:rPr>
         <w:t xml:space="preserve"> (2016</w:t>
       </w:r>
-      <w:bookmarkEnd w:id="1"/>
+      <w:bookmarkEnd w:id="0"/>
       <w:r>
         <w:rPr>
           <w:rFonts w:ascii="Times New Roman" w:hAnsi="Times New Roman" w:cs="Times New Roman"/>
@@ -8431,7 +8403,7 @@
           <w:szCs w:val="24"/>
         </w:rPr>
       </w:pPr>
-      <w:bookmarkStart w:id="2" w:name="_Hlk91593024"/>
+      <w:bookmarkStart w:id="1" w:name="_Hlk91593024"/>
       <w:r>
         <w:rPr>
           <w:rFonts w:ascii="Times New Roman" w:hAnsi="Times New Roman" w:cs="Times New Roman"/>
@@ -8653,7 +8625,7 @@
         <w:t>.</w:t>
       </w:r>
     </w:p>
-    <w:bookmarkEnd w:id="2"/>
+    <w:bookmarkEnd w:id="1"/>
     <w:p>
       <w:pPr>
         <w:spacing w:after="0" w:line="480" w:lineRule="auto"/>
@@ -10296,7 +10268,7 @@
         </w:rPr>
         <w:t xml:space="preserve">-tests. </w:t>
       </w:r>
-      <w:commentRangeStart w:id="3"/>
+      <w:commentRangeStart w:id="2"/>
       <w:r>
         <w:rPr>
           <w:rFonts w:ascii="Times New Roman" w:hAnsi="Times New Roman" w:cs="Times New Roman"/>
@@ -10339,12 +10311,12 @@
         </w:rPr>
         <w:t xml:space="preserve"> </w:t>
       </w:r>
-      <w:commentRangeEnd w:id="3"/>
+      <w:commentRangeEnd w:id="2"/>
       <w:r>
         <w:rPr>
           <w:rStyle w:val="CommentReference"/>
         </w:rPr>
-        <w:commentReference w:id="3"/>
+        <w:commentReference w:id="2"/>
       </w:r>
       <w:r>
         <w:rPr>
@@ -10553,9 +10525,9 @@
         </w:rPr>
         <w:t xml:space="preserve"> </w:t>
       </w:r>
-      <w:bookmarkStart w:id="4" w:name="_Hlk91596326"/>
+      <w:bookmarkStart w:id="3" w:name="_Hlk91596326"/>
     </w:p>
-    <w:bookmarkEnd w:id="4"/>
+    <w:bookmarkEnd w:id="3"/>
     <w:p>
       <w:pPr>
         <w:spacing w:after="0" w:line="480" w:lineRule="auto"/>
@@ -13189,7 +13161,7 @@
           <w:szCs w:val="24"/>
         </w:rPr>
       </w:pPr>
-      <w:bookmarkStart w:id="5" w:name="_Hlk31990163"/>
+      <w:bookmarkStart w:id="4" w:name="_Hlk31990163"/>
       <w:r>
         <w:rPr>
           <w:rFonts w:ascii="Times New Roman" w:hAnsi="Times New Roman" w:cs="Times New Roman"/>
@@ -13198,7 +13170,7 @@
         </w:rPr>
         <w:tab/>
       </w:r>
-      <w:bookmarkEnd w:id="5"/>
+      <w:bookmarkEnd w:id="4"/>
       <w:r>
         <w:rPr>
           <w:rFonts w:ascii="Times New Roman" w:hAnsi="Times New Roman" w:cs="Times New Roman"/>
@@ -14021,7 +13993,7 @@
         </w:rPr>
         <w:t xml:space="preserve">The remaining 49 participants were recruited via Prolific Academic and were paid $3.90 per half-hour of participation. Of the 253 participants recruited, 127 were randomly assigned to the mixed-list group, with the remaining 126 participants assigned to the pure related list group. </w:t>
       </w:r>
-      <w:bookmarkStart w:id="6" w:name="_Hlk91685357"/>
+      <w:bookmarkStart w:id="5" w:name="_Hlk91685357"/>
       <w:r>
         <w:rPr>
           <w:rFonts w:ascii="Times New Roman" w:hAnsi="Times New Roman" w:cs="Times New Roman"/>
@@ -14253,8 +14225,8 @@
           <w:szCs w:val="24"/>
         </w:rPr>
       </w:pPr>
-      <w:bookmarkStart w:id="7" w:name="_Hlk91685452"/>
-      <w:bookmarkEnd w:id="6"/>
+      <w:bookmarkStart w:id="6" w:name="_Hlk91685452"/>
+      <w:bookmarkEnd w:id="5"/>
       <w:r>
         <w:rPr>
           <w:rFonts w:ascii="Times New Roman" w:hAnsi="Times New Roman" w:cs="Times New Roman"/>
@@ -14346,7 +14318,7 @@
         <w:t>s following data screening). All participants were native English speakers reporting normal or corrected vision.</w:t>
       </w:r>
     </w:p>
-    <w:bookmarkEnd w:id="7"/>
+    <w:bookmarkEnd w:id="6"/>
     <w:p>
       <w:pPr>
         <w:spacing w:after="0" w:line="480" w:lineRule="auto"/>
@@ -14897,7 +14869,7 @@
         </w:rPr>
         <w:t xml:space="preserve"> 3 (Study Group: JOL vs. Frequency vs. No-JOL) mixed ANOVA was used to test for reactivity effects within mixed lists. This analysis yielded a main effect of Pair Type, </w:t>
       </w:r>
-      <w:bookmarkStart w:id="8" w:name="_Hlk91600060"/>
+      <w:bookmarkStart w:id="7" w:name="_Hlk91600060"/>
       <w:r>
         <w:rPr>
           <w:rFonts w:ascii="Times New Roman" w:hAnsi="Times New Roman" w:cs="Times New Roman"/>
@@ -14980,7 +14952,7 @@
         </w:rPr>
         <w:t>68</w:t>
       </w:r>
-      <w:bookmarkEnd w:id="8"/>
+      <w:bookmarkEnd w:id="7"/>
       <w:r>
         <w:rPr>
           <w:rFonts w:ascii="Times New Roman" w:hAnsi="Times New Roman" w:cs="Times New Roman"/>
@@ -15618,7 +15590,7 @@
         </w:rPr>
         <w:t xml:space="preserve"> = 312.67, </w:t>
       </w:r>
-      <w:bookmarkStart w:id="9" w:name="_Hlk91662087"/>
+      <w:bookmarkStart w:id="8" w:name="_Hlk91662087"/>
       <w:r>
         <w:rPr>
           <w:rFonts w:ascii="Times New Roman" w:hAnsi="Times New Roman" w:cs="Times New Roman"/>
@@ -15665,7 +15637,7 @@
         </w:rPr>
         <w:t>16</w:t>
       </w:r>
-      <w:bookmarkEnd w:id="9"/>
+      <w:bookmarkEnd w:id="8"/>
       <w:r>
         <w:rPr>
           <w:rFonts w:ascii="Times New Roman" w:hAnsi="Times New Roman" w:cs="Times New Roman"/>
@@ -16102,7 +16074,7 @@
         </w:rPr>
         <w:t xml:space="preserve">, </w:t>
       </w:r>
-      <w:bookmarkStart w:id="10" w:name="_Hlk103842276"/>
+      <w:bookmarkStart w:id="9" w:name="_Hlk103842276"/>
       <w:proofErr w:type="spellStart"/>
       <w:r>
         <w:rPr>
@@ -16235,7 +16207,7 @@
         </w:rPr>
         <w:t>1</w:t>
       </w:r>
-      <w:bookmarkEnd w:id="10"/>
+      <w:bookmarkEnd w:id="9"/>
       <w:r>
         <w:rPr>
           <w:rFonts w:ascii="Times New Roman" w:hAnsi="Times New Roman" w:cs="Times New Roman"/>
@@ -18525,7 +18497,7 @@
         </w:rPr>
         <w:t xml:space="preserve"> = 112.87, </w:t>
       </w:r>
-      <w:bookmarkStart w:id="11" w:name="_Hlk91752700"/>
+      <w:bookmarkStart w:id="10" w:name="_Hlk91752700"/>
       <w:r>
         <w:rPr>
           <w:rFonts w:ascii="Times New Roman" w:hAnsi="Times New Roman" w:cs="Times New Roman"/>
@@ -18572,7 +18544,7 @@
         </w:rPr>
         <w:t>20</w:t>
       </w:r>
-      <w:bookmarkEnd w:id="11"/>
+      <w:bookmarkEnd w:id="10"/>
       <w:r>
         <w:rPr>
           <w:rFonts w:ascii="Times New Roman" w:hAnsi="Times New Roman" w:cs="Times New Roman"/>
@@ -18992,7 +18964,7 @@
         </w:rPr>
         <w:t xml:space="preserve">, </w:t>
       </w:r>
-      <w:bookmarkStart w:id="12" w:name="_Hlk91752795"/>
+      <w:bookmarkStart w:id="11" w:name="_Hlk91752795"/>
       <w:r>
         <w:rPr>
           <w:rFonts w:ascii="Times New Roman" w:hAnsi="Times New Roman" w:cs="Times New Roman"/>
@@ -19075,7 +19047,7 @@
         </w:rPr>
         <w:t>67.</w:t>
       </w:r>
-      <w:bookmarkEnd w:id="12"/>
+      <w:bookmarkEnd w:id="11"/>
       <w:r>
         <w:rPr>
           <w:rFonts w:ascii="Times New Roman" w:hAnsi="Times New Roman" w:cs="Times New Roman"/>
@@ -22603,7 +22575,7 @@
           <w:szCs w:val="24"/>
         </w:rPr>
       </w:pPr>
-      <w:bookmarkStart w:id="13" w:name="_Hlk65826056"/>
+      <w:bookmarkStart w:id="12" w:name="_Hlk65826056"/>
       <w:r>
         <w:rPr>
           <w:rFonts w:ascii="Times New Roman" w:eastAsia="Arial" w:hAnsi="Times New Roman" w:cs="Times New Roman"/>
@@ -22834,8 +22806,8 @@
           <w:szCs w:val="24"/>
         </w:rPr>
       </w:pPr>
-      <w:bookmarkStart w:id="14" w:name="_Hlk65826197"/>
-      <w:bookmarkEnd w:id="13"/>
+      <w:bookmarkStart w:id="13" w:name="_Hlk65826197"/>
+      <w:bookmarkEnd w:id="12"/>
       <w:r>
         <w:rPr>
           <w:rFonts w:ascii="Times New Roman" w:eastAsia="Calibri" w:hAnsi="Times New Roman" w:cs="Times New Roman"/>
@@ -22912,8 +22884,8 @@
           <w:szCs w:val="24"/>
         </w:rPr>
       </w:pPr>
-      <w:bookmarkStart w:id="15" w:name="_Hlk65826038"/>
-      <w:bookmarkEnd w:id="14"/>
+      <w:bookmarkStart w:id="14" w:name="_Hlk65826038"/>
+      <w:bookmarkEnd w:id="13"/>
       <w:r>
         <w:rPr>
           <w:rFonts w:ascii="Times New Roman" w:eastAsia="Arial" w:hAnsi="Times New Roman" w:cs="Times New Roman"/>
@@ -23070,7 +23042,7 @@
         <w:t>, 2020 from https://github.com/gikeymarica/Collector.</w:t>
       </w:r>
     </w:p>
-    <w:bookmarkEnd w:id="15"/>
+    <w:bookmarkEnd w:id="14"/>
     <w:p>
       <w:pPr>
         <w:spacing w:after="0" w:line="480" w:lineRule="auto"/>
@@ -23138,7 +23110,7 @@
           <w:szCs w:val="24"/>
         </w:rPr>
       </w:pPr>
-      <w:bookmarkStart w:id="16" w:name="_Hlk65826019"/>
+      <w:bookmarkStart w:id="15" w:name="_Hlk65826019"/>
       <w:proofErr w:type="spellStart"/>
       <w:r>
         <w:rPr>
@@ -23383,7 +23355,7 @@
         <w:t>, 106-116.</w:t>
       </w:r>
     </w:p>
-    <w:bookmarkEnd w:id="16"/>
+    <w:bookmarkEnd w:id="15"/>
     <w:p>
       <w:pPr>
         <w:spacing w:after="0" w:line="480" w:lineRule="auto"/>
@@ -31329,7 +31301,7 @@
                 <w:szCs w:val="24"/>
               </w:rPr>
             </w:pPr>
-            <w:bookmarkStart w:id="17" w:name="_Hlk20469293"/>
+            <w:bookmarkStart w:id="16" w:name="_Hlk20469293"/>
             <w:r>
               <w:rPr>
                 <w:rFonts w:ascii="Times New Roman" w:hAnsi="Times New Roman" w:cs="Times New Roman"/>
@@ -32142,7 +32114,7 @@
           </w:p>
         </w:tc>
       </w:tr>
-      <w:bookmarkEnd w:id="17"/>
+      <w:bookmarkEnd w:id="16"/>
       <w:tr>
         <w:tc>
           <w:tcPr>
@@ -34210,7 +34182,7 @@
                 <w:szCs w:val="24"/>
               </w:rPr>
             </w:pPr>
-            <w:bookmarkStart w:id="18" w:name="_Hlk64470671"/>
+            <w:bookmarkStart w:id="17" w:name="_Hlk64470671"/>
             <w:r>
               <w:rPr>
                 <w:rFonts w:ascii="Times New Roman" w:hAnsi="Times New Roman"/>
@@ -34527,7 +34499,7 @@
           </w:p>
         </w:tc>
       </w:tr>
-      <w:bookmarkEnd w:id="18"/>
+      <w:bookmarkEnd w:id="17"/>
       <w:tr>
         <w:tc>
           <w:tcPr>
@@ -37501,7 +37473,7 @@
                 <w:szCs w:val="24"/>
               </w:rPr>
             </w:pPr>
-            <w:bookmarkStart w:id="19" w:name="_Hlk17026880"/>
+            <w:bookmarkStart w:id="18" w:name="_Hlk17026880"/>
             <w:r>
               <w:rPr>
                 <w:rFonts w:ascii="Times New Roman" w:hAnsi="Times New Roman" w:cs="Times New Roman"/>
@@ -38314,7 +38286,7 @@
           </w:p>
         </w:tc>
       </w:tr>
-      <w:bookmarkEnd w:id="19"/>
+      <w:bookmarkEnd w:id="18"/>
       <w:tr>
         <w:tc>
           <w:tcPr>
@@ -39248,7 +39220,7 @@
           <w:szCs w:val="24"/>
         </w:rPr>
       </w:pPr>
-      <w:bookmarkStart w:id="20" w:name="_Hlk91512969"/>
+      <w:bookmarkStart w:id="19" w:name="_Hlk91512969"/>
       <w:r>
         <w:rPr>
           <w:rFonts w:ascii="Times New Roman" w:hAnsi="Times New Roman"/>
@@ -41618,7 +41590,7 @@
         <w:t xml:space="preserve"> Pure unrelated comparison is taken from Experiment 1.</w:t>
       </w:r>
     </w:p>
-    <w:bookmarkEnd w:id="20"/>
+    <w:bookmarkEnd w:id="19"/>
     <w:p>
       <w:pPr>
         <w:rPr>
@@ -44575,7 +44547,7 @@
           <w:szCs w:val="24"/>
         </w:rPr>
       </w:pPr>
-      <w:bookmarkStart w:id="21" w:name="_Hlk101342763"/>
+      <w:bookmarkStart w:id="20" w:name="_Hlk101342763"/>
       <w:r>
         <w:rPr>
           <w:rFonts w:ascii="Times New Roman" w:hAnsi="Times New Roman"/>
@@ -44703,7 +44675,7 @@
               <w:right w:val="nil"/>
             </w:tcBorders>
           </w:tcPr>
-          <w:bookmarkEnd w:id="21"/>
+          <w:bookmarkEnd w:id="20"/>
           <w:p>
             <w:pPr>
               <w:spacing w:line="480" w:lineRule="auto"/>
@@ -46984,7 +46956,7 @@
         </w:rPr>
         <w:t xml:space="preserve"> </w:t>
       </w:r>
-      <w:bookmarkStart w:id="22" w:name="_Hlk92203843"/>
+      <w:bookmarkStart w:id="21" w:name="_Hlk92203843"/>
       <w:r>
         <w:rPr>
           <w:rFonts w:ascii="Times New Roman" w:hAnsi="Times New Roman" w:cs="Times New Roman"/>
@@ -47023,7 +46995,7 @@
           <w:iCs/>
         </w:rPr>
       </w:pPr>
-      <w:bookmarkStart w:id="23" w:name="_Hlk92201868"/>
+      <w:bookmarkStart w:id="22" w:name="_Hlk92201868"/>
       <w:r>
         <w:rPr>
           <w:i w:val="0"/>
@@ -47059,7 +47031,7 @@
       <w:r>
         <w:t>as a Function of Pair Type and Encoding Task for Mixed Lists in Experiments 1-</w:t>
       </w:r>
-      <w:bookmarkEnd w:id="23"/>
+      <w:bookmarkEnd w:id="22"/>
       <w:r>
         <w:t>3.</w:t>
       </w:r>
@@ -47280,7 +47252,7 @@
                 <w:szCs w:val="24"/>
               </w:rPr>
             </w:pPr>
-            <w:bookmarkStart w:id="24" w:name="_Hlk92203871"/>
+            <w:bookmarkStart w:id="23" w:name="_Hlk92203871"/>
             <w:r>
               <w:rPr>
                 <w:rFonts w:ascii="Times New Roman" w:hAnsi="Times New Roman" w:cs="Times New Roman"/>
@@ -48911,7 +48883,7 @@
         </w:tc>
       </w:tr>
     </w:tbl>
-    <w:bookmarkEnd w:id="24"/>
+    <w:bookmarkEnd w:id="23"/>
     <w:p>
       <w:pPr>
         <w:pStyle w:val="AT-AppendixTable"/>
@@ -48959,6 +48931,15 @@
         </w:rPr>
         <w:br w:type="page"/>
       </w:r>
+      <w:r>
+        <w:rPr>
+          <w:rFonts w:ascii="Times New Roman" w:hAnsi="Times New Roman" w:cs="Times New Roman"/>
+          <w:sz w:val="24"/>
+          <w:szCs w:val="24"/>
+        </w:rPr>
+        <w:lastRenderedPageBreak/>
+        <w:t>R</w:t>
+      </w:r>
     </w:p>
     <w:p>
       <w:pPr>
@@ -48974,7 +48955,6 @@
           <w:sz w:val="24"/>
           <w:szCs w:val="24"/>
         </w:rPr>
-        <w:lastRenderedPageBreak/>
         <w:t xml:space="preserve">Table </w:t>
       </w:r>
       <w:r>
@@ -50928,7 +50908,7 @@
         </w:rPr>
       </w:pPr>
     </w:p>
-    <w:bookmarkEnd w:id="22"/>
+    <w:bookmarkEnd w:id="21"/>
     <w:p>
       <w:pPr>
         <w:rPr>
@@ -50950,8 +50930,8 @@
 </file>
 
 <file path=word/comments.xml><?xml version="1.0" encoding="utf-8"?>
-<w:comments xmlns:wpc="http://schemas.microsoft.com/office/word/2010/wordprocessingCanvas" xmlns:cx="http://schemas.microsoft.com/office/drawing/2014/chartex" xmlns:cx1="http://schemas.microsoft.com/office/drawing/2015/9/8/chartex" xmlns:cx2="http://schemas.microsoft.com/office/drawing/2015/10/21/chartex" xmlns:cx3="http://schemas.microsoft.com/office/drawing/2016/5/9/chartex" xmlns:cx4="http://schemas.microsoft.com/office/drawing/2016/5/10/chartex" xmlns:cx5="http://schemas.microsoft.com/office/drawing/2016/5/11/chartex" xmlns:cx6="http://schemas.microsoft.com/office/drawing/2016/5/12/chartex" xmlns:cx7="http://schemas.microsoft.com/office/drawing/2016/5/13/chartex" xmlns:cx8="http://schemas.microsoft.com/office/drawing/2016/5/14/chartex" xmlns:mc="http://schemas.openxmlformats.org/markup-compatibility/2006" xmlns:aink="http://schemas.microsoft.com/office/drawing/2016/ink" xmlns:am3d="http://schemas.microsoft.com/office/drawing/2017/model3d" xmlns:o="urn:schemas-microsoft-com:office:office" xmlns:r="http://schemas.openxmlformats.org/officeDocument/2006/relationships" xmlns:m="http://schemas.openxmlformats.org/officeDocument/2006/math" xmlns:v="urn:schemas-microsoft-com:vml" xmlns:wp14="http://schemas.microsoft.com/office/word/2010/wordprocessingDrawing" xmlns:wp="http://schemas.openxmlformats.org/drawingml/2006/wordprocessingDrawing" xmlns:w10="urn:schemas-microsoft-com:office:word" xmlns:w="http://schemas.openxmlformats.org/wordprocessingml/2006/main" xmlns:w14="http://schemas.microsoft.com/office/word/2010/wordml" xmlns:w15="http://schemas.microsoft.com/office/word/2012/wordml" xmlns:w16cid="http://schemas.microsoft.com/office/word/2016/wordml/cid" xmlns:w16se="http://schemas.microsoft.com/office/word/2015/wordml/symex" xmlns:wpg="http://schemas.microsoft.com/office/word/2010/wordprocessingGroup" xmlns:wpi="http://schemas.microsoft.com/office/word/2010/wordprocessingInk" xmlns:wne="http://schemas.microsoft.com/office/word/2006/wordml" xmlns:wps="http://schemas.microsoft.com/office/word/2010/wordprocessingShape" mc:Ignorable="w14 w15 w16se w16cid wp14">
-  <w:comment w:id="3" w:author="Maxwell, Nicholas" w:date="2022-08-29T09:54:00Z" w:initials="MN">
+<w:comments xmlns:wpc="http://schemas.microsoft.com/office/word/2010/wordprocessingCanvas" xmlns:cx="http://schemas.microsoft.com/office/drawing/2014/chartex" xmlns:cx1="http://schemas.microsoft.com/office/drawing/2015/9/8/chartex" xmlns:cx2="http://schemas.microsoft.com/office/drawing/2015/10/21/chartex" xmlns:cx3="http://schemas.microsoft.com/office/drawing/2016/5/9/chartex" xmlns:cx4="http://schemas.microsoft.com/office/drawing/2016/5/10/chartex" xmlns:cx5="http://schemas.microsoft.com/office/drawing/2016/5/11/chartex" xmlns:cx6="http://schemas.microsoft.com/office/drawing/2016/5/12/chartex" xmlns:cx7="http://schemas.microsoft.com/office/drawing/2016/5/13/chartex" xmlns:cx8="http://schemas.microsoft.com/office/drawing/2016/5/14/chartex" xmlns:mc="http://schemas.openxmlformats.org/markup-compatibility/2006" xmlns:aink="http://schemas.microsoft.com/office/drawing/2016/ink" xmlns:am3d="http://schemas.microsoft.com/office/drawing/2017/model3d" xmlns:o="urn:schemas-microsoft-com:office:office" xmlns:oel="http://schemas.microsoft.com/office/2019/extlst" xmlns:r="http://schemas.openxmlformats.org/officeDocument/2006/relationships" xmlns:m="http://schemas.openxmlformats.org/officeDocument/2006/math" xmlns:v="urn:schemas-microsoft-com:vml" xmlns:wp14="http://schemas.microsoft.com/office/word/2010/wordprocessingDrawing" xmlns:wp="http://schemas.openxmlformats.org/drawingml/2006/wordprocessingDrawing" xmlns:w10="urn:schemas-microsoft-com:office:word" xmlns:w="http://schemas.openxmlformats.org/wordprocessingml/2006/main" xmlns:w14="http://schemas.microsoft.com/office/word/2010/wordml" xmlns:w15="http://schemas.microsoft.com/office/word/2012/wordml" xmlns:w16cex="http://schemas.microsoft.com/office/word/2018/wordml/cex" xmlns:w16cid="http://schemas.microsoft.com/office/word/2016/wordml/cid" xmlns:w16="http://schemas.microsoft.com/office/word/2018/wordml" xmlns:w16sdtdh="http://schemas.microsoft.com/office/word/2020/wordml/sdtdatahash" xmlns:w16se="http://schemas.microsoft.com/office/word/2015/wordml/symex" xmlns:wpg="http://schemas.microsoft.com/office/word/2010/wordprocessingGroup" xmlns:wpi="http://schemas.microsoft.com/office/word/2010/wordprocessingInk" xmlns:wne="http://schemas.microsoft.com/office/word/2006/wordml" xmlns:wps="http://schemas.microsoft.com/office/word/2010/wordprocessingShape" mc:Ignorable="w14 w15 w16se w16cid w16 w16cex w16sdtdh wp14">
+  <w:comment w:id="2" w:author="Maxwell, Nicholas" w:date="2022-08-29T09:54:00Z" w:initials="MN">
     <w:p>
       <w:pPr>
         <w:pStyle w:val="CommentText"/>
@@ -50971,19 +50951,19 @@
 </file>
 
 <file path=word/commentsExtended.xml><?xml version="1.0" encoding="utf-8"?>
-<w15:commentsEx xmlns:wpc="http://schemas.microsoft.com/office/word/2010/wordprocessingCanvas" xmlns:cx="http://schemas.microsoft.com/office/drawing/2014/chartex" xmlns:cx1="http://schemas.microsoft.com/office/drawing/2015/9/8/chartex" xmlns:cx2="http://schemas.microsoft.com/office/drawing/2015/10/21/chartex" xmlns:cx3="http://schemas.microsoft.com/office/drawing/2016/5/9/chartex" xmlns:cx4="http://schemas.microsoft.com/office/drawing/2016/5/10/chartex" xmlns:cx5="http://schemas.microsoft.com/office/drawing/2016/5/11/chartex" xmlns:cx6="http://schemas.microsoft.com/office/drawing/2016/5/12/chartex" xmlns:cx7="http://schemas.microsoft.com/office/drawing/2016/5/13/chartex" xmlns:cx8="http://schemas.microsoft.com/office/drawing/2016/5/14/chartex" xmlns:mc="http://schemas.openxmlformats.org/markup-compatibility/2006" xmlns:aink="http://schemas.microsoft.com/office/drawing/2016/ink" xmlns:am3d="http://schemas.microsoft.com/office/drawing/2017/model3d" xmlns:o="urn:schemas-microsoft-com:office:office" xmlns:r="http://schemas.openxmlformats.org/officeDocument/2006/relationships" xmlns:m="http://schemas.openxmlformats.org/officeDocument/2006/math" xmlns:v="urn:schemas-microsoft-com:vml" xmlns:wp14="http://schemas.microsoft.com/office/word/2010/wordprocessingDrawing" xmlns:wp="http://schemas.openxmlformats.org/drawingml/2006/wordprocessingDrawing" xmlns:w10="urn:schemas-microsoft-com:office:word" xmlns:w="http://schemas.openxmlformats.org/wordprocessingml/2006/main" xmlns:w14="http://schemas.microsoft.com/office/word/2010/wordml" xmlns:w15="http://schemas.microsoft.com/office/word/2012/wordml" xmlns:w16cid="http://schemas.microsoft.com/office/word/2016/wordml/cid" xmlns:w16se="http://schemas.microsoft.com/office/word/2015/wordml/symex" xmlns:wpg="http://schemas.microsoft.com/office/word/2010/wordprocessingGroup" xmlns:wpi="http://schemas.microsoft.com/office/word/2010/wordprocessingInk" xmlns:wne="http://schemas.microsoft.com/office/word/2006/wordml" xmlns:wps="http://schemas.microsoft.com/office/word/2010/wordprocessingShape" mc:Ignorable="w14 w15 w16se w16cid wp14">
+<w15:commentsEx xmlns:wpc="http://schemas.microsoft.com/office/word/2010/wordprocessingCanvas" xmlns:cx="http://schemas.microsoft.com/office/drawing/2014/chartex" xmlns:cx1="http://schemas.microsoft.com/office/drawing/2015/9/8/chartex" xmlns:cx2="http://schemas.microsoft.com/office/drawing/2015/10/21/chartex" xmlns:cx3="http://schemas.microsoft.com/office/drawing/2016/5/9/chartex" xmlns:cx4="http://schemas.microsoft.com/office/drawing/2016/5/10/chartex" xmlns:cx5="http://schemas.microsoft.com/office/drawing/2016/5/11/chartex" xmlns:cx6="http://schemas.microsoft.com/office/drawing/2016/5/12/chartex" xmlns:cx7="http://schemas.microsoft.com/office/drawing/2016/5/13/chartex" xmlns:cx8="http://schemas.microsoft.com/office/drawing/2016/5/14/chartex" xmlns:mc="http://schemas.openxmlformats.org/markup-compatibility/2006" xmlns:aink="http://schemas.microsoft.com/office/drawing/2016/ink" xmlns:am3d="http://schemas.microsoft.com/office/drawing/2017/model3d" xmlns:o="urn:schemas-microsoft-com:office:office" xmlns:oel="http://schemas.microsoft.com/office/2019/extlst" xmlns:r="http://schemas.openxmlformats.org/officeDocument/2006/relationships" xmlns:m="http://schemas.openxmlformats.org/officeDocument/2006/math" xmlns:v="urn:schemas-microsoft-com:vml" xmlns:wp14="http://schemas.microsoft.com/office/word/2010/wordprocessingDrawing" xmlns:wp="http://schemas.openxmlformats.org/drawingml/2006/wordprocessingDrawing" xmlns:w10="urn:schemas-microsoft-com:office:word" xmlns:w="http://schemas.openxmlformats.org/wordprocessingml/2006/main" xmlns:w14="http://schemas.microsoft.com/office/word/2010/wordml" xmlns:w15="http://schemas.microsoft.com/office/word/2012/wordml" xmlns:w16cex="http://schemas.microsoft.com/office/word/2018/wordml/cex" xmlns:w16cid="http://schemas.microsoft.com/office/word/2016/wordml/cid" xmlns:w16="http://schemas.microsoft.com/office/word/2018/wordml" xmlns:w16sdtdh="http://schemas.microsoft.com/office/word/2020/wordml/sdtdatahash" xmlns:w16se="http://schemas.microsoft.com/office/word/2015/wordml/symex" xmlns:wpg="http://schemas.microsoft.com/office/word/2010/wordprocessingGroup" xmlns:wpi="http://schemas.microsoft.com/office/word/2010/wordprocessingInk" xmlns:wne="http://schemas.microsoft.com/office/word/2006/wordml" xmlns:wps="http://schemas.microsoft.com/office/word/2010/wordprocessingShape" mc:Ignorable="w14 w15 w16se w16cid w16 w16cex w16sdtdh wp14">
   <w15:commentEx w15:paraId="129F959F" w15:done="0"/>
 </w15:commentsEx>
 </file>
 
 <file path=word/commentsIds.xml><?xml version="1.0" encoding="utf-8"?>
-<w16cid:commentsIds xmlns:wpc="http://schemas.microsoft.com/office/word/2010/wordprocessingCanvas" xmlns:cx="http://schemas.microsoft.com/office/drawing/2014/chartex" xmlns:cx1="http://schemas.microsoft.com/office/drawing/2015/9/8/chartex" xmlns:cx2="http://schemas.microsoft.com/office/drawing/2015/10/21/chartex" xmlns:cx3="http://schemas.microsoft.com/office/drawing/2016/5/9/chartex" xmlns:cx4="http://schemas.microsoft.com/office/drawing/2016/5/10/chartex" xmlns:cx5="http://schemas.microsoft.com/office/drawing/2016/5/11/chartex" xmlns:cx6="http://schemas.microsoft.com/office/drawing/2016/5/12/chartex" xmlns:cx7="http://schemas.microsoft.com/office/drawing/2016/5/13/chartex" xmlns:cx8="http://schemas.microsoft.com/office/drawing/2016/5/14/chartex" xmlns:mc="http://schemas.openxmlformats.org/markup-compatibility/2006" xmlns:aink="http://schemas.microsoft.com/office/drawing/2016/ink" xmlns:am3d="http://schemas.microsoft.com/office/drawing/2017/model3d" xmlns:o="urn:schemas-microsoft-com:office:office" xmlns:r="http://schemas.openxmlformats.org/officeDocument/2006/relationships" xmlns:m="http://schemas.openxmlformats.org/officeDocument/2006/math" xmlns:v="urn:schemas-microsoft-com:vml" xmlns:wp14="http://schemas.microsoft.com/office/word/2010/wordprocessingDrawing" xmlns:wp="http://schemas.openxmlformats.org/drawingml/2006/wordprocessingDrawing" xmlns:w10="urn:schemas-microsoft-com:office:word" xmlns:w="http://schemas.openxmlformats.org/wordprocessingml/2006/main" xmlns:w14="http://schemas.microsoft.com/office/word/2010/wordml" xmlns:w15="http://schemas.microsoft.com/office/word/2012/wordml" xmlns:w16cid="http://schemas.microsoft.com/office/word/2016/wordml/cid" xmlns:w16se="http://schemas.microsoft.com/office/word/2015/wordml/symex" xmlns:wpg="http://schemas.microsoft.com/office/word/2010/wordprocessingGroup" xmlns:wpi="http://schemas.microsoft.com/office/word/2010/wordprocessingInk" xmlns:wne="http://schemas.microsoft.com/office/word/2006/wordml" xmlns:wps="http://schemas.microsoft.com/office/word/2010/wordprocessingShape" mc:Ignorable="w14 w15 w16se w16cid wp14">
+<w16cid:commentsIds xmlns:wpc="http://schemas.microsoft.com/office/word/2010/wordprocessingCanvas" xmlns:cx="http://schemas.microsoft.com/office/drawing/2014/chartex" xmlns:cx1="http://schemas.microsoft.com/office/drawing/2015/9/8/chartex" xmlns:cx2="http://schemas.microsoft.com/office/drawing/2015/10/21/chartex" xmlns:cx3="http://schemas.microsoft.com/office/drawing/2016/5/9/chartex" xmlns:cx4="http://schemas.microsoft.com/office/drawing/2016/5/10/chartex" xmlns:cx5="http://schemas.microsoft.com/office/drawing/2016/5/11/chartex" xmlns:cx6="http://schemas.microsoft.com/office/drawing/2016/5/12/chartex" xmlns:cx7="http://schemas.microsoft.com/office/drawing/2016/5/13/chartex" xmlns:cx8="http://schemas.microsoft.com/office/drawing/2016/5/14/chartex" xmlns:mc="http://schemas.openxmlformats.org/markup-compatibility/2006" xmlns:aink="http://schemas.microsoft.com/office/drawing/2016/ink" xmlns:am3d="http://schemas.microsoft.com/office/drawing/2017/model3d" xmlns:o="urn:schemas-microsoft-com:office:office" xmlns:oel="http://schemas.microsoft.com/office/2019/extlst" xmlns:r="http://schemas.openxmlformats.org/officeDocument/2006/relationships" xmlns:m="http://schemas.openxmlformats.org/officeDocument/2006/math" xmlns:v="urn:schemas-microsoft-com:vml" xmlns:wp14="http://schemas.microsoft.com/office/word/2010/wordprocessingDrawing" xmlns:wp="http://schemas.openxmlformats.org/drawingml/2006/wordprocessingDrawing" xmlns:w10="urn:schemas-microsoft-com:office:word" xmlns:w="http://schemas.openxmlformats.org/wordprocessingml/2006/main" xmlns:w14="http://schemas.microsoft.com/office/word/2010/wordml" xmlns:w15="http://schemas.microsoft.com/office/word/2012/wordml" xmlns:w16cex="http://schemas.microsoft.com/office/word/2018/wordml/cex" xmlns:w16cid="http://schemas.microsoft.com/office/word/2016/wordml/cid" xmlns:w16="http://schemas.microsoft.com/office/word/2018/wordml" xmlns:w16sdtdh="http://schemas.microsoft.com/office/word/2020/wordml/sdtdatahash" xmlns:w16se="http://schemas.microsoft.com/office/word/2015/wordml/symex" xmlns:wpg="http://schemas.microsoft.com/office/word/2010/wordprocessingGroup" xmlns:wpi="http://schemas.microsoft.com/office/word/2010/wordprocessingInk" xmlns:wne="http://schemas.microsoft.com/office/word/2006/wordml" xmlns:wps="http://schemas.microsoft.com/office/word/2010/wordprocessingShape" mc:Ignorable="w14 w15 w16se w16cid w16 w16cex w16sdtdh wp14">
   <w16cid:commentId w16cid:paraId="129F959F" w16cid:durableId="26B70B63"/>
 </w16cid:commentsIds>
 </file>
 
 <file path=word/endnotes.xml><?xml version="1.0" encoding="utf-8"?>
-<w:endnotes xmlns:wpc="http://schemas.microsoft.com/office/word/2010/wordprocessingCanvas" xmlns:cx="http://schemas.microsoft.com/office/drawing/2014/chartex" xmlns:cx1="http://schemas.microsoft.com/office/drawing/2015/9/8/chartex" xmlns:cx2="http://schemas.microsoft.com/office/drawing/2015/10/21/chartex" xmlns:cx3="http://schemas.microsoft.com/office/drawing/2016/5/9/chartex" xmlns:cx4="http://schemas.microsoft.com/office/drawing/2016/5/10/chartex" xmlns:cx5="http://schemas.microsoft.com/office/drawing/2016/5/11/chartex" xmlns:cx6="http://schemas.microsoft.com/office/drawing/2016/5/12/chartex" xmlns:cx7="http://schemas.microsoft.com/office/drawing/2016/5/13/chartex" xmlns:cx8="http://schemas.microsoft.com/office/drawing/2016/5/14/chartex" xmlns:mc="http://schemas.openxmlformats.org/markup-compatibility/2006" xmlns:aink="http://schemas.microsoft.com/office/drawing/2016/ink" xmlns:am3d="http://schemas.microsoft.com/office/drawing/2017/model3d" xmlns:o="urn:schemas-microsoft-com:office:office" xmlns:r="http://schemas.openxmlformats.org/officeDocument/2006/relationships" xmlns:m="http://schemas.openxmlformats.org/officeDocument/2006/math" xmlns:v="urn:schemas-microsoft-com:vml" xmlns:wp14="http://schemas.microsoft.com/office/word/2010/wordprocessingDrawing" xmlns:wp="http://schemas.openxmlformats.org/drawingml/2006/wordprocessingDrawing" xmlns:w10="urn:schemas-microsoft-com:office:word" xmlns:w="http://schemas.openxmlformats.org/wordprocessingml/2006/main" xmlns:w14="http://schemas.microsoft.com/office/word/2010/wordml" xmlns:w15="http://schemas.microsoft.com/office/word/2012/wordml" xmlns:w16cid="http://schemas.microsoft.com/office/word/2016/wordml/cid" xmlns:w16se="http://schemas.microsoft.com/office/word/2015/wordml/symex" xmlns:wpg="http://schemas.microsoft.com/office/word/2010/wordprocessingGroup" xmlns:wpi="http://schemas.microsoft.com/office/word/2010/wordprocessingInk" xmlns:wne="http://schemas.microsoft.com/office/word/2006/wordml" xmlns:wps="http://schemas.microsoft.com/office/word/2010/wordprocessingShape" mc:Ignorable="w14 w15 w16se w16cid wp14">
+<w:endnotes xmlns:wpc="http://schemas.microsoft.com/office/word/2010/wordprocessingCanvas" xmlns:cx="http://schemas.microsoft.com/office/drawing/2014/chartex" xmlns:cx1="http://schemas.microsoft.com/office/drawing/2015/9/8/chartex" xmlns:cx2="http://schemas.microsoft.com/office/drawing/2015/10/21/chartex" xmlns:cx3="http://schemas.microsoft.com/office/drawing/2016/5/9/chartex" xmlns:cx4="http://schemas.microsoft.com/office/drawing/2016/5/10/chartex" xmlns:cx5="http://schemas.microsoft.com/office/drawing/2016/5/11/chartex" xmlns:cx6="http://schemas.microsoft.com/office/drawing/2016/5/12/chartex" xmlns:cx7="http://schemas.microsoft.com/office/drawing/2016/5/13/chartex" xmlns:cx8="http://schemas.microsoft.com/office/drawing/2016/5/14/chartex" xmlns:mc="http://schemas.openxmlformats.org/markup-compatibility/2006" xmlns:aink="http://schemas.microsoft.com/office/drawing/2016/ink" xmlns:am3d="http://schemas.microsoft.com/office/drawing/2017/model3d" xmlns:o="urn:schemas-microsoft-com:office:office" xmlns:oel="http://schemas.microsoft.com/office/2019/extlst" xmlns:r="http://schemas.openxmlformats.org/officeDocument/2006/relationships" xmlns:m="http://schemas.openxmlformats.org/officeDocument/2006/math" xmlns:v="urn:schemas-microsoft-com:vml" xmlns:wp14="http://schemas.microsoft.com/office/word/2010/wordprocessingDrawing" xmlns:wp="http://schemas.openxmlformats.org/drawingml/2006/wordprocessingDrawing" xmlns:w10="urn:schemas-microsoft-com:office:word" xmlns:w="http://schemas.openxmlformats.org/wordprocessingml/2006/main" xmlns:w14="http://schemas.microsoft.com/office/word/2010/wordml" xmlns:w15="http://schemas.microsoft.com/office/word/2012/wordml" xmlns:w16cex="http://schemas.microsoft.com/office/word/2018/wordml/cex" xmlns:w16cid="http://schemas.microsoft.com/office/word/2016/wordml/cid" xmlns:w16="http://schemas.microsoft.com/office/word/2018/wordml" xmlns:w16sdtdh="http://schemas.microsoft.com/office/word/2020/wordml/sdtdatahash" xmlns:w16se="http://schemas.microsoft.com/office/word/2015/wordml/symex" xmlns:wpg="http://schemas.microsoft.com/office/word/2010/wordprocessingGroup" xmlns:wpi="http://schemas.microsoft.com/office/word/2010/wordprocessingInk" xmlns:wne="http://schemas.microsoft.com/office/word/2006/wordml" xmlns:wps="http://schemas.microsoft.com/office/word/2010/wordprocessingShape" mc:Ignorable="w14 w15 w16se w16cid w16 w16cex w16sdtdh wp14">
   <w:endnote w:type="separator" w:id="-1">
     <w:p>
       <w:pPr>
@@ -51008,7 +50988,7 @@
 </file>
 
 <file path=word/footnotes.xml><?xml version="1.0" encoding="utf-8"?>
-<w:footnotes xmlns:wpc="http://schemas.microsoft.com/office/word/2010/wordprocessingCanvas" xmlns:cx="http://schemas.microsoft.com/office/drawing/2014/chartex" xmlns:cx1="http://schemas.microsoft.com/office/drawing/2015/9/8/chartex" xmlns:cx2="http://schemas.microsoft.com/office/drawing/2015/10/21/chartex" xmlns:cx3="http://schemas.microsoft.com/office/drawing/2016/5/9/chartex" xmlns:cx4="http://schemas.microsoft.com/office/drawing/2016/5/10/chartex" xmlns:cx5="http://schemas.microsoft.com/office/drawing/2016/5/11/chartex" xmlns:cx6="http://schemas.microsoft.com/office/drawing/2016/5/12/chartex" xmlns:cx7="http://schemas.microsoft.com/office/drawing/2016/5/13/chartex" xmlns:cx8="http://schemas.microsoft.com/office/drawing/2016/5/14/chartex" xmlns:mc="http://schemas.openxmlformats.org/markup-compatibility/2006" xmlns:aink="http://schemas.microsoft.com/office/drawing/2016/ink" xmlns:am3d="http://schemas.microsoft.com/office/drawing/2017/model3d" xmlns:o="urn:schemas-microsoft-com:office:office" xmlns:r="http://schemas.openxmlformats.org/officeDocument/2006/relationships" xmlns:m="http://schemas.openxmlformats.org/officeDocument/2006/math" xmlns:v="urn:schemas-microsoft-com:vml" xmlns:wp14="http://schemas.microsoft.com/office/word/2010/wordprocessingDrawing" xmlns:wp="http://schemas.openxmlformats.org/drawingml/2006/wordprocessingDrawing" xmlns:w10="urn:schemas-microsoft-com:office:word" xmlns:w="http://schemas.openxmlformats.org/wordprocessingml/2006/main" xmlns:w14="http://schemas.microsoft.com/office/word/2010/wordml" xmlns:w15="http://schemas.microsoft.com/office/word/2012/wordml" xmlns:w16cid="http://schemas.microsoft.com/office/word/2016/wordml/cid" xmlns:w16se="http://schemas.microsoft.com/office/word/2015/wordml/symex" xmlns:wpg="http://schemas.microsoft.com/office/word/2010/wordprocessingGroup" xmlns:wpi="http://schemas.microsoft.com/office/word/2010/wordprocessingInk" xmlns:wne="http://schemas.microsoft.com/office/word/2006/wordml" xmlns:wps="http://schemas.microsoft.com/office/word/2010/wordprocessingShape" mc:Ignorable="w14 w15 w16se w16cid wp14">
+<w:footnotes xmlns:wpc="http://schemas.microsoft.com/office/word/2010/wordprocessingCanvas" xmlns:cx="http://schemas.microsoft.com/office/drawing/2014/chartex" xmlns:cx1="http://schemas.microsoft.com/office/drawing/2015/9/8/chartex" xmlns:cx2="http://schemas.microsoft.com/office/drawing/2015/10/21/chartex" xmlns:cx3="http://schemas.microsoft.com/office/drawing/2016/5/9/chartex" xmlns:cx4="http://schemas.microsoft.com/office/drawing/2016/5/10/chartex" xmlns:cx5="http://schemas.microsoft.com/office/drawing/2016/5/11/chartex" xmlns:cx6="http://schemas.microsoft.com/office/drawing/2016/5/12/chartex" xmlns:cx7="http://schemas.microsoft.com/office/drawing/2016/5/13/chartex" xmlns:cx8="http://schemas.microsoft.com/office/drawing/2016/5/14/chartex" xmlns:mc="http://schemas.openxmlformats.org/markup-compatibility/2006" xmlns:aink="http://schemas.microsoft.com/office/drawing/2016/ink" xmlns:am3d="http://schemas.microsoft.com/office/drawing/2017/model3d" xmlns:o="urn:schemas-microsoft-com:office:office" xmlns:oel="http://schemas.microsoft.com/office/2019/extlst" xmlns:r="http://schemas.openxmlformats.org/officeDocument/2006/relationships" xmlns:m="http://schemas.openxmlformats.org/officeDocument/2006/math" xmlns:v="urn:schemas-microsoft-com:vml" xmlns:wp14="http://schemas.microsoft.com/office/word/2010/wordprocessingDrawing" xmlns:wp="http://schemas.openxmlformats.org/drawingml/2006/wordprocessingDrawing" xmlns:w10="urn:schemas-microsoft-com:office:word" xmlns:w="http://schemas.openxmlformats.org/wordprocessingml/2006/main" xmlns:w14="http://schemas.microsoft.com/office/word/2010/wordml" xmlns:w15="http://schemas.microsoft.com/office/word/2012/wordml" xmlns:w16cex="http://schemas.microsoft.com/office/word/2018/wordml/cex" xmlns:w16cid="http://schemas.microsoft.com/office/word/2016/wordml/cid" xmlns:w16="http://schemas.microsoft.com/office/word/2018/wordml" xmlns:w16sdtdh="http://schemas.microsoft.com/office/word/2020/wordml/sdtdatahash" xmlns:w16se="http://schemas.microsoft.com/office/word/2015/wordml/symex" xmlns:wpg="http://schemas.microsoft.com/office/word/2010/wordprocessingGroup" xmlns:wpi="http://schemas.microsoft.com/office/word/2010/wordprocessingInk" xmlns:wne="http://schemas.microsoft.com/office/word/2006/wordml" xmlns:wps="http://schemas.microsoft.com/office/word/2010/wordprocessingShape" mc:Ignorable="w14 w15 w16se w16cid w16 w16cex w16sdtdh wp14">
   <w:footnote w:type="separator" w:id="-1">
     <w:p>
       <w:pPr>
@@ -51033,7 +51013,7 @@
 </file>
 
 <file path=word/header1.xml><?xml version="1.0" encoding="utf-8"?>
-<w:hdr xmlns:wpc="http://schemas.microsoft.com/office/word/2010/wordprocessingCanvas" xmlns:cx="http://schemas.microsoft.com/office/drawing/2014/chartex" xmlns:cx1="http://schemas.microsoft.com/office/drawing/2015/9/8/chartex" xmlns:cx2="http://schemas.microsoft.com/office/drawing/2015/10/21/chartex" xmlns:cx3="http://schemas.microsoft.com/office/drawing/2016/5/9/chartex" xmlns:cx4="http://schemas.microsoft.com/office/drawing/2016/5/10/chartex" xmlns:cx5="http://schemas.microsoft.com/office/drawing/2016/5/11/chartex" xmlns:cx6="http://schemas.microsoft.com/office/drawing/2016/5/12/chartex" xmlns:cx7="http://schemas.microsoft.com/office/drawing/2016/5/13/chartex" xmlns:cx8="http://schemas.microsoft.com/office/drawing/2016/5/14/chartex" xmlns:mc="http://schemas.openxmlformats.org/markup-compatibility/2006" xmlns:aink="http://schemas.microsoft.com/office/drawing/2016/ink" xmlns:am3d="http://schemas.microsoft.com/office/drawing/2017/model3d" xmlns:o="urn:schemas-microsoft-com:office:office" xmlns:r="http://schemas.openxmlformats.org/officeDocument/2006/relationships" xmlns:m="http://schemas.openxmlformats.org/officeDocument/2006/math" xmlns:v="urn:schemas-microsoft-com:vml" xmlns:wp14="http://schemas.microsoft.com/office/word/2010/wordprocessingDrawing" xmlns:wp="http://schemas.openxmlformats.org/drawingml/2006/wordprocessingDrawing" xmlns:w10="urn:schemas-microsoft-com:office:word" xmlns:w="http://schemas.openxmlformats.org/wordprocessingml/2006/main" xmlns:w14="http://schemas.microsoft.com/office/word/2010/wordml" xmlns:w15="http://schemas.microsoft.com/office/word/2012/wordml" xmlns:w16cid="http://schemas.microsoft.com/office/word/2016/wordml/cid" xmlns:w16se="http://schemas.microsoft.com/office/word/2015/wordml/symex" xmlns:wpg="http://schemas.microsoft.com/office/word/2010/wordprocessingGroup" xmlns:wpi="http://schemas.microsoft.com/office/word/2010/wordprocessingInk" xmlns:wne="http://schemas.microsoft.com/office/word/2006/wordml" xmlns:wps="http://schemas.microsoft.com/office/word/2010/wordprocessingShape" mc:Ignorable="w14 w15 w16se w16cid wp14">
+<w:hdr xmlns:wpc="http://schemas.microsoft.com/office/word/2010/wordprocessingCanvas" xmlns:cx="http://schemas.microsoft.com/office/drawing/2014/chartex" xmlns:cx1="http://schemas.microsoft.com/office/drawing/2015/9/8/chartex" xmlns:cx2="http://schemas.microsoft.com/office/drawing/2015/10/21/chartex" xmlns:cx3="http://schemas.microsoft.com/office/drawing/2016/5/9/chartex" xmlns:cx4="http://schemas.microsoft.com/office/drawing/2016/5/10/chartex" xmlns:cx5="http://schemas.microsoft.com/office/drawing/2016/5/11/chartex" xmlns:cx6="http://schemas.microsoft.com/office/drawing/2016/5/12/chartex" xmlns:cx7="http://schemas.microsoft.com/office/drawing/2016/5/13/chartex" xmlns:cx8="http://schemas.microsoft.com/office/drawing/2016/5/14/chartex" xmlns:mc="http://schemas.openxmlformats.org/markup-compatibility/2006" xmlns:aink="http://schemas.microsoft.com/office/drawing/2016/ink" xmlns:am3d="http://schemas.microsoft.com/office/drawing/2017/model3d" xmlns:o="urn:schemas-microsoft-com:office:office" xmlns:oel="http://schemas.microsoft.com/office/2019/extlst" xmlns:r="http://schemas.openxmlformats.org/officeDocument/2006/relationships" xmlns:m="http://schemas.openxmlformats.org/officeDocument/2006/math" xmlns:v="urn:schemas-microsoft-com:vml" xmlns:wp14="http://schemas.microsoft.com/office/word/2010/wordprocessingDrawing" xmlns:wp="http://schemas.openxmlformats.org/drawingml/2006/wordprocessingDrawing" xmlns:w10="urn:schemas-microsoft-com:office:word" xmlns:w="http://schemas.openxmlformats.org/wordprocessingml/2006/main" xmlns:w14="http://schemas.microsoft.com/office/word/2010/wordml" xmlns:w15="http://schemas.microsoft.com/office/word/2012/wordml" xmlns:w16cex="http://schemas.microsoft.com/office/word/2018/wordml/cex" xmlns:w16cid="http://schemas.microsoft.com/office/word/2016/wordml/cid" xmlns:w16="http://schemas.microsoft.com/office/word/2018/wordml" xmlns:w16sdtdh="http://schemas.microsoft.com/office/word/2020/wordml/sdtdatahash" xmlns:w16se="http://schemas.microsoft.com/office/word/2015/wordml/symex" xmlns:wpg="http://schemas.microsoft.com/office/word/2010/wordprocessingGroup" xmlns:wpi="http://schemas.microsoft.com/office/word/2010/wordprocessingInk" xmlns:wne="http://schemas.microsoft.com/office/word/2006/wordml" xmlns:wps="http://schemas.microsoft.com/office/word/2010/wordprocessingShape" mc:Ignorable="w14 w15 w16se w16cid w16 w16cex w16sdtdh wp14">
   <w:sdt>
     <w:sdtPr>
       <w:rPr>
@@ -51145,7 +51125,7 @@
 </file>
 
 <file path=word/header2.xml><?xml version="1.0" encoding="utf-8"?>
-<w:hdr xmlns:wpc="http://schemas.microsoft.com/office/word/2010/wordprocessingCanvas" xmlns:cx="http://schemas.microsoft.com/office/drawing/2014/chartex" xmlns:cx1="http://schemas.microsoft.com/office/drawing/2015/9/8/chartex" xmlns:cx2="http://schemas.microsoft.com/office/drawing/2015/10/21/chartex" xmlns:cx3="http://schemas.microsoft.com/office/drawing/2016/5/9/chartex" xmlns:cx4="http://schemas.microsoft.com/office/drawing/2016/5/10/chartex" xmlns:cx5="http://schemas.microsoft.com/office/drawing/2016/5/11/chartex" xmlns:cx6="http://schemas.microsoft.com/office/drawing/2016/5/12/chartex" xmlns:cx7="http://schemas.microsoft.com/office/drawing/2016/5/13/chartex" xmlns:cx8="http://schemas.microsoft.com/office/drawing/2016/5/14/chartex" xmlns:mc="http://schemas.openxmlformats.org/markup-compatibility/2006" xmlns:aink="http://schemas.microsoft.com/office/drawing/2016/ink" xmlns:am3d="http://schemas.microsoft.com/office/drawing/2017/model3d" xmlns:o="urn:schemas-microsoft-com:office:office" xmlns:r="http://schemas.openxmlformats.org/officeDocument/2006/relationships" xmlns:m="http://schemas.openxmlformats.org/officeDocument/2006/math" xmlns:v="urn:schemas-microsoft-com:vml" xmlns:wp14="http://schemas.microsoft.com/office/word/2010/wordprocessingDrawing" xmlns:wp="http://schemas.openxmlformats.org/drawingml/2006/wordprocessingDrawing" xmlns:w10="urn:schemas-microsoft-com:office:word" xmlns:w="http://schemas.openxmlformats.org/wordprocessingml/2006/main" xmlns:w14="http://schemas.microsoft.com/office/word/2010/wordml" xmlns:w15="http://schemas.microsoft.com/office/word/2012/wordml" xmlns:w16cid="http://schemas.microsoft.com/office/word/2016/wordml/cid" xmlns:w16se="http://schemas.microsoft.com/office/word/2015/wordml/symex" xmlns:wpg="http://schemas.microsoft.com/office/word/2010/wordprocessingGroup" xmlns:wpi="http://schemas.microsoft.com/office/word/2010/wordprocessingInk" xmlns:wne="http://schemas.microsoft.com/office/word/2006/wordml" xmlns:wps="http://schemas.microsoft.com/office/word/2010/wordprocessingShape" mc:Ignorable="w14 w15 w16se w16cid wp14">
+<w:hdr xmlns:wpc="http://schemas.microsoft.com/office/word/2010/wordprocessingCanvas" xmlns:cx="http://schemas.microsoft.com/office/drawing/2014/chartex" xmlns:cx1="http://schemas.microsoft.com/office/drawing/2015/9/8/chartex" xmlns:cx2="http://schemas.microsoft.com/office/drawing/2015/10/21/chartex" xmlns:cx3="http://schemas.microsoft.com/office/drawing/2016/5/9/chartex" xmlns:cx4="http://schemas.microsoft.com/office/drawing/2016/5/10/chartex" xmlns:cx5="http://schemas.microsoft.com/office/drawing/2016/5/11/chartex" xmlns:cx6="http://schemas.microsoft.com/office/drawing/2016/5/12/chartex" xmlns:cx7="http://schemas.microsoft.com/office/drawing/2016/5/13/chartex" xmlns:cx8="http://schemas.microsoft.com/office/drawing/2016/5/14/chartex" xmlns:mc="http://schemas.openxmlformats.org/markup-compatibility/2006" xmlns:aink="http://schemas.microsoft.com/office/drawing/2016/ink" xmlns:am3d="http://schemas.microsoft.com/office/drawing/2017/model3d" xmlns:o="urn:schemas-microsoft-com:office:office" xmlns:oel="http://schemas.microsoft.com/office/2019/extlst" xmlns:r="http://schemas.openxmlformats.org/officeDocument/2006/relationships" xmlns:m="http://schemas.openxmlformats.org/officeDocument/2006/math" xmlns:v="urn:schemas-microsoft-com:vml" xmlns:wp14="http://schemas.microsoft.com/office/word/2010/wordprocessingDrawing" xmlns:wp="http://schemas.openxmlformats.org/drawingml/2006/wordprocessingDrawing" xmlns:w10="urn:schemas-microsoft-com:office:word" xmlns:w="http://schemas.openxmlformats.org/wordprocessingml/2006/main" xmlns:w14="http://schemas.microsoft.com/office/word/2010/wordml" xmlns:w15="http://schemas.microsoft.com/office/word/2012/wordml" xmlns:w16cex="http://schemas.microsoft.com/office/word/2018/wordml/cex" xmlns:w16cid="http://schemas.microsoft.com/office/word/2016/wordml/cid" xmlns:w16="http://schemas.microsoft.com/office/word/2018/wordml" xmlns:w16sdtdh="http://schemas.microsoft.com/office/word/2020/wordml/sdtdatahash" xmlns:w16se="http://schemas.microsoft.com/office/word/2015/wordml/symex" xmlns:wpg="http://schemas.microsoft.com/office/word/2010/wordprocessingGroup" xmlns:wpi="http://schemas.microsoft.com/office/word/2010/wordprocessingInk" xmlns:wne="http://schemas.microsoft.com/office/word/2006/wordml" xmlns:wps="http://schemas.microsoft.com/office/word/2010/wordprocessingShape" mc:Ignorable="w14 w15 w16se w16cid w16 w16cex w16sdtdh wp14">
   <w:sdt>
     <w:sdtPr>
       <w:rPr>
@@ -51258,7 +51238,7 @@
 </file>
 
 <file path=word/numbering.xml><?xml version="1.0" encoding="utf-8"?>
-<w:numbering xmlns:wpc="http://schemas.microsoft.com/office/word/2010/wordprocessingCanvas" xmlns:cx="http://schemas.microsoft.com/office/drawing/2014/chartex" xmlns:cx1="http://schemas.microsoft.com/office/drawing/2015/9/8/chartex" xmlns:cx2="http://schemas.microsoft.com/office/drawing/2015/10/21/chartex" xmlns:cx3="http://schemas.microsoft.com/office/drawing/2016/5/9/chartex" xmlns:cx4="http://schemas.microsoft.com/office/drawing/2016/5/10/chartex" xmlns:cx5="http://schemas.microsoft.com/office/drawing/2016/5/11/chartex" xmlns:cx6="http://schemas.microsoft.com/office/drawing/2016/5/12/chartex" xmlns:cx7="http://schemas.microsoft.com/office/drawing/2016/5/13/chartex" xmlns:cx8="http://schemas.microsoft.com/office/drawing/2016/5/14/chartex" xmlns:mc="http://schemas.openxmlformats.org/markup-compatibility/2006" xmlns:aink="http://schemas.microsoft.com/office/drawing/2016/ink" xmlns:am3d="http://schemas.microsoft.com/office/drawing/2017/model3d" xmlns:o="urn:schemas-microsoft-com:office:office" xmlns:r="http://schemas.openxmlformats.org/officeDocument/2006/relationships" xmlns:m="http://schemas.openxmlformats.org/officeDocument/2006/math" xmlns:v="urn:schemas-microsoft-com:vml" xmlns:wp14="http://schemas.microsoft.com/office/word/2010/wordprocessingDrawing" xmlns:wp="http://schemas.openxmlformats.org/drawingml/2006/wordprocessingDrawing" xmlns:w10="urn:schemas-microsoft-com:office:word" xmlns:w="http://schemas.openxmlformats.org/wordprocessingml/2006/main" xmlns:w14="http://schemas.microsoft.com/office/word/2010/wordml" xmlns:w15="http://schemas.microsoft.com/office/word/2012/wordml" xmlns:w16cid="http://schemas.microsoft.com/office/word/2016/wordml/cid" xmlns:w16se="http://schemas.microsoft.com/office/word/2015/wordml/symex" xmlns:wpg="http://schemas.microsoft.com/office/word/2010/wordprocessingGroup" xmlns:wpi="http://schemas.microsoft.com/office/word/2010/wordprocessingInk" xmlns:wne="http://schemas.microsoft.com/office/word/2006/wordml" xmlns:wps="http://schemas.microsoft.com/office/word/2010/wordprocessingShape" mc:Ignorable="w14 w15 w16se w16cid wp14">
+<w:numbering xmlns:wpc="http://schemas.microsoft.com/office/word/2010/wordprocessingCanvas" xmlns:cx="http://schemas.microsoft.com/office/drawing/2014/chartex" xmlns:cx1="http://schemas.microsoft.com/office/drawing/2015/9/8/chartex" xmlns:cx2="http://schemas.microsoft.com/office/drawing/2015/10/21/chartex" xmlns:cx3="http://schemas.microsoft.com/office/drawing/2016/5/9/chartex" xmlns:cx4="http://schemas.microsoft.com/office/drawing/2016/5/10/chartex" xmlns:cx5="http://schemas.microsoft.com/office/drawing/2016/5/11/chartex" xmlns:cx6="http://schemas.microsoft.com/office/drawing/2016/5/12/chartex" xmlns:cx7="http://schemas.microsoft.com/office/drawing/2016/5/13/chartex" xmlns:cx8="http://schemas.microsoft.com/office/drawing/2016/5/14/chartex" xmlns:mc="http://schemas.openxmlformats.org/markup-compatibility/2006" xmlns:aink="http://schemas.microsoft.com/office/drawing/2016/ink" xmlns:am3d="http://schemas.microsoft.com/office/drawing/2017/model3d" xmlns:o="urn:schemas-microsoft-com:office:office" xmlns:oel="http://schemas.microsoft.com/office/2019/extlst" xmlns:r="http://schemas.openxmlformats.org/officeDocument/2006/relationships" xmlns:m="http://schemas.openxmlformats.org/officeDocument/2006/math" xmlns:v="urn:schemas-microsoft-com:vml" xmlns:wp14="http://schemas.microsoft.com/office/word/2010/wordprocessingDrawing" xmlns:wp="http://schemas.openxmlformats.org/drawingml/2006/wordprocessingDrawing" xmlns:w10="urn:schemas-microsoft-com:office:word" xmlns:w="http://schemas.openxmlformats.org/wordprocessingml/2006/main" xmlns:w14="http://schemas.microsoft.com/office/word/2010/wordml" xmlns:w15="http://schemas.microsoft.com/office/word/2012/wordml" xmlns:w16cex="http://schemas.microsoft.com/office/word/2018/wordml/cex" xmlns:w16cid="http://schemas.microsoft.com/office/word/2016/wordml/cid" xmlns:w16="http://schemas.microsoft.com/office/word/2018/wordml" xmlns:w16sdtdh="http://schemas.microsoft.com/office/word/2020/wordml/sdtdatahash" xmlns:w16se="http://schemas.microsoft.com/office/word/2015/wordml/symex" xmlns:wpg="http://schemas.microsoft.com/office/word/2010/wordprocessingGroup" xmlns:wpi="http://schemas.microsoft.com/office/word/2010/wordprocessingInk" xmlns:wne="http://schemas.microsoft.com/office/word/2006/wordml" xmlns:wps="http://schemas.microsoft.com/office/word/2010/wordprocessingShape" mc:Ignorable="w14 w15 w16se w16cid w16 w16cex w16sdtdh wp14">
   <w:abstractNum w:abstractNumId="0" w15:restartNumberingAfterBreak="0">
     <w:nsid w:val="5E1F22DD"/>
     <w:multiLevelType w:val="multilevel"/>
@@ -51419,17 +51399,17 @@
     <w:tmpl w:val="E4F65000"/>
     <w:numStyleLink w:val="Appendixletteringnumbering"/>
   </w:abstractNum>
-  <w:num w:numId="1">
+  <w:num w:numId="1" w16cid:durableId="2116123993">
     <w:abstractNumId w:val="0"/>
   </w:num>
-  <w:num w:numId="2">
+  <w:num w:numId="2" w16cid:durableId="1120413209">
     <w:abstractNumId w:val="1"/>
   </w:num>
 </w:numbering>
 </file>
 
 <file path=word/people.xml><?xml version="1.0" encoding="utf-8"?>
-<w15:people xmlns:wpc="http://schemas.microsoft.com/office/word/2010/wordprocessingCanvas" xmlns:cx="http://schemas.microsoft.com/office/drawing/2014/chartex" xmlns:cx1="http://schemas.microsoft.com/office/drawing/2015/9/8/chartex" xmlns:cx2="http://schemas.microsoft.com/office/drawing/2015/10/21/chartex" xmlns:cx3="http://schemas.microsoft.com/office/drawing/2016/5/9/chartex" xmlns:cx4="http://schemas.microsoft.com/office/drawing/2016/5/10/chartex" xmlns:cx5="http://schemas.microsoft.com/office/drawing/2016/5/11/chartex" xmlns:cx6="http://schemas.microsoft.com/office/drawing/2016/5/12/chartex" xmlns:cx7="http://schemas.microsoft.com/office/drawing/2016/5/13/chartex" xmlns:cx8="http://schemas.microsoft.com/office/drawing/2016/5/14/chartex" xmlns:mc="http://schemas.openxmlformats.org/markup-compatibility/2006" xmlns:aink="http://schemas.microsoft.com/office/drawing/2016/ink" xmlns:am3d="http://schemas.microsoft.com/office/drawing/2017/model3d" xmlns:o="urn:schemas-microsoft-com:office:office" xmlns:r="http://schemas.openxmlformats.org/officeDocument/2006/relationships" xmlns:m="http://schemas.openxmlformats.org/officeDocument/2006/math" xmlns:v="urn:schemas-microsoft-com:vml" xmlns:wp14="http://schemas.microsoft.com/office/word/2010/wordprocessingDrawing" xmlns:wp="http://schemas.openxmlformats.org/drawingml/2006/wordprocessingDrawing" xmlns:w10="urn:schemas-microsoft-com:office:word" xmlns:w="http://schemas.openxmlformats.org/wordprocessingml/2006/main" xmlns:w14="http://schemas.microsoft.com/office/word/2010/wordml" xmlns:w15="http://schemas.microsoft.com/office/word/2012/wordml" xmlns:w16cid="http://schemas.microsoft.com/office/word/2016/wordml/cid" xmlns:w16se="http://schemas.microsoft.com/office/word/2015/wordml/symex" xmlns:wpg="http://schemas.microsoft.com/office/word/2010/wordprocessingGroup" xmlns:wpi="http://schemas.microsoft.com/office/word/2010/wordprocessingInk" xmlns:wne="http://schemas.microsoft.com/office/word/2006/wordml" xmlns:wps="http://schemas.microsoft.com/office/word/2010/wordprocessingShape" mc:Ignorable="w14 w15 w16se w16cid wp14">
+<w15:people xmlns:wpc="http://schemas.microsoft.com/office/word/2010/wordprocessingCanvas" xmlns:cx="http://schemas.microsoft.com/office/drawing/2014/chartex" xmlns:cx1="http://schemas.microsoft.com/office/drawing/2015/9/8/chartex" xmlns:cx2="http://schemas.microsoft.com/office/drawing/2015/10/21/chartex" xmlns:cx3="http://schemas.microsoft.com/office/drawing/2016/5/9/chartex" xmlns:cx4="http://schemas.microsoft.com/office/drawing/2016/5/10/chartex" xmlns:cx5="http://schemas.microsoft.com/office/drawing/2016/5/11/chartex" xmlns:cx6="http://schemas.microsoft.com/office/drawing/2016/5/12/chartex" xmlns:cx7="http://schemas.microsoft.com/office/drawing/2016/5/13/chartex" xmlns:cx8="http://schemas.microsoft.com/office/drawing/2016/5/14/chartex" xmlns:mc="http://schemas.openxmlformats.org/markup-compatibility/2006" xmlns:aink="http://schemas.microsoft.com/office/drawing/2016/ink" xmlns:am3d="http://schemas.microsoft.com/office/drawing/2017/model3d" xmlns:o="urn:schemas-microsoft-com:office:office" xmlns:oel="http://schemas.microsoft.com/office/2019/extlst" xmlns:r="http://schemas.openxmlformats.org/officeDocument/2006/relationships" xmlns:m="http://schemas.openxmlformats.org/officeDocument/2006/math" xmlns:v="urn:schemas-microsoft-com:vml" xmlns:wp14="http://schemas.microsoft.com/office/word/2010/wordprocessingDrawing" xmlns:wp="http://schemas.openxmlformats.org/drawingml/2006/wordprocessingDrawing" xmlns:w10="urn:schemas-microsoft-com:office:word" xmlns:w="http://schemas.openxmlformats.org/wordprocessingml/2006/main" xmlns:w14="http://schemas.microsoft.com/office/word/2010/wordml" xmlns:w15="http://schemas.microsoft.com/office/word/2012/wordml" xmlns:w16cex="http://schemas.microsoft.com/office/word/2018/wordml/cex" xmlns:w16cid="http://schemas.microsoft.com/office/word/2016/wordml/cid" xmlns:w16="http://schemas.microsoft.com/office/word/2018/wordml" xmlns:w16sdtdh="http://schemas.microsoft.com/office/word/2020/wordml/sdtdatahash" xmlns:w16se="http://schemas.microsoft.com/office/word/2015/wordml/symex" xmlns:wpg="http://schemas.microsoft.com/office/word/2010/wordprocessingGroup" xmlns:wpi="http://schemas.microsoft.com/office/word/2010/wordprocessingInk" xmlns:wne="http://schemas.microsoft.com/office/word/2006/wordml" xmlns:wps="http://schemas.microsoft.com/office/word/2010/wordprocessingShape" mc:Ignorable="w14 w15 w16se w16cid w16 w16cex w16sdtdh wp14">
   <w15:person w15:author="Maxwell, Nicholas">
     <w15:presenceInfo w15:providerId="AD" w15:userId="S-1-5-21-1417001333-448539723-725345543-29146"/>
   </w15:person>
@@ -51437,7 +51417,7 @@
 </file>
 
 <file path=word/styles.xml><?xml version="1.0" encoding="utf-8"?>
-<w:styles xmlns:mc="http://schemas.openxmlformats.org/markup-compatibility/2006" xmlns:r="http://schemas.openxmlformats.org/officeDocument/2006/relationships" xmlns:w="http://schemas.openxmlformats.org/wordprocessingml/2006/main" xmlns:w14="http://schemas.microsoft.com/office/word/2010/wordml" xmlns:w15="http://schemas.microsoft.com/office/word/2012/wordml" xmlns:w16cid="http://schemas.microsoft.com/office/word/2016/wordml/cid" xmlns:w16se="http://schemas.microsoft.com/office/word/2015/wordml/symex" mc:Ignorable="w14 w15 w16se w16cid">
+<w:styles xmlns:mc="http://schemas.openxmlformats.org/markup-compatibility/2006" xmlns:r="http://schemas.openxmlformats.org/officeDocument/2006/relationships" xmlns:w="http://schemas.openxmlformats.org/wordprocessingml/2006/main" xmlns:w14="http://schemas.microsoft.com/office/word/2010/wordml" xmlns:w15="http://schemas.microsoft.com/office/word/2012/wordml" xmlns:w16cex="http://schemas.microsoft.com/office/word/2018/wordml/cex" xmlns:w16cid="http://schemas.microsoft.com/office/word/2016/wordml/cid" xmlns:w16="http://schemas.microsoft.com/office/word/2018/wordml" xmlns:w16sdtdh="http://schemas.microsoft.com/office/word/2020/wordml/sdtdatahash" xmlns:w16se="http://schemas.microsoft.com/office/word/2015/wordml/symex" mc:Ignorable="w14 w15 w16se w16cid w16 w16cex w16sdtdh">
   <w:docDefaults>
     <w:rPrDefault>
       <w:rPr>
@@ -51453,7 +51433,7 @@
       </w:pPr>
     </w:pPrDefault>
   </w:docDefaults>
-  <w:latentStyles w:defLockedState="0" w:defUIPriority="99" w:defSemiHidden="0" w:defUnhideWhenUsed="0" w:defQFormat="0" w:count="375">
+  <w:latentStyles w:defLockedState="0" w:defUIPriority="99" w:defSemiHidden="0" w:defUnhideWhenUsed="0" w:defQFormat="0" w:count="376">
     <w:lsdException w:name="Normal" w:uiPriority="0" w:qFormat="1"/>
     <w:lsdException w:name="heading 1" w:uiPriority="9" w:qFormat="1"/>
     <w:lsdException w:name="heading 2" w:semiHidden="1" w:uiPriority="9" w:unhideWhenUsed="1" w:qFormat="1"/>
@@ -51559,7 +51539,6 @@
     <w:lsdException w:name="HTML Sample" w:semiHidden="1" w:unhideWhenUsed="1"/>
     <w:lsdException w:name="HTML Typewriter" w:semiHidden="1" w:unhideWhenUsed="1"/>
     <w:lsdException w:name="HTML Variable" w:semiHidden="1" w:unhideWhenUsed="1"/>
-    <w:lsdException w:name="Normal Table" w:semiHidden="1" w:unhideWhenUsed="1"/>
     <w:lsdException w:name="annotation subject" w:semiHidden="1" w:unhideWhenUsed="1"/>
     <w:lsdException w:name="No List" w:semiHidden="1" w:unhideWhenUsed="1"/>
     <w:lsdException w:name="Outline List 1" w:semiHidden="1" w:unhideWhenUsed="1"/>
@@ -51606,10 +51585,8 @@
     <w:lsdException w:name="Table Subtle 2" w:semiHidden="1" w:unhideWhenUsed="1"/>
     <w:lsdException w:name="Table Web 1" w:semiHidden="1" w:unhideWhenUsed="1"/>
     <w:lsdException w:name="Table Web 2" w:semiHidden="1" w:unhideWhenUsed="1"/>
-    <w:lsdException w:name="Table Web 3" w:semiHidden="1" w:unhideWhenUsed="1"/>
     <w:lsdException w:name="Balloon Text" w:semiHidden="1" w:unhideWhenUsed="1"/>
     <w:lsdException w:name="Table Grid" w:uiPriority="39"/>
-    <w:lsdException w:name="Table Theme" w:semiHidden="1" w:unhideWhenUsed="1"/>
     <w:lsdException w:name="Placeholder Text" w:semiHidden="1"/>
     <w:lsdException w:name="No Spacing" w:uiPriority="1" w:qFormat="1"/>
     <w:lsdException w:name="Light Shading" w:uiPriority="60"/>
@@ -51829,6 +51806,7 @@
     <w:lsdException w:name="Smart Hyperlink" w:semiHidden="1" w:unhideWhenUsed="1"/>
     <w:lsdException w:name="Hashtag" w:semiHidden="1" w:unhideWhenUsed="1"/>
     <w:lsdException w:name="Unresolved Mention" w:semiHidden="1" w:unhideWhenUsed="1"/>
+    <w:lsdException w:name="Smart Link" w:semiHidden="1" w:unhideWhenUsed="1"/>
   </w:latentStyles>
   <w:style w:type="paragraph" w:default="1" w:styleId="Normal">
     <w:name w:val="Normal"/>

</xml_diff>